<commit_message>
sprint 1 (enkel code nog)
</commit_message>
<xml_diff>
--- a/Documentatie/project dossier.docx
+++ b/Documentatie/project dossier.docx
@@ -334,8 +334,6 @@
             </w:rPr>
             <w:t>stabel</w:t>
           </w:r>
-          <w:bookmarkStart w:id="0" w:name="_GoBack"/>
-          <w:bookmarkEnd w:id="0"/>
         </w:p>
         <w:p>
           <w:pPr>
@@ -1455,12 +1453,12 @@
       <w:pPr>
         <w:pStyle w:val="Kop1"/>
       </w:pPr>
-      <w:bookmarkStart w:id="1" w:name="_Toc500423143"/>
+      <w:bookmarkStart w:id="0" w:name="_Toc500423143"/>
       <w:r>
         <w:lastRenderedPageBreak/>
         <w:t>Opdracht omschrijving</w:t>
       </w:r>
-      <w:bookmarkEnd w:id="1"/>
+      <w:bookmarkEnd w:id="0"/>
     </w:p>
     <w:p>
       <w:pPr>
@@ -1704,12 +1702,12 @@
       <w:pPr>
         <w:pStyle w:val="Kop1"/>
       </w:pPr>
-      <w:bookmarkStart w:id="2" w:name="_Toc500423144"/>
+      <w:bookmarkStart w:id="1" w:name="_Toc500423144"/>
       <w:r>
         <w:lastRenderedPageBreak/>
         <w:t>Product Backlog</w:t>
       </w:r>
-      <w:bookmarkEnd w:id="2"/>
+      <w:bookmarkEnd w:id="1"/>
     </w:p>
     <w:p>
       <w:r>
@@ -3507,12 +3505,12 @@
       <w:pPr>
         <w:pStyle w:val="Kop1"/>
       </w:pPr>
-      <w:bookmarkStart w:id="3" w:name="_Toc500423145"/>
+      <w:bookmarkStart w:id="2" w:name="_Toc500423145"/>
       <w:r>
         <w:lastRenderedPageBreak/>
         <w:t>Sprint 0</w:t>
       </w:r>
-      <w:bookmarkEnd w:id="3"/>
+      <w:bookmarkEnd w:id="2"/>
     </w:p>
     <w:p>
       <w:r>
@@ -3555,34 +3553,34 @@
       <w:pPr>
         <w:pStyle w:val="Kop2"/>
       </w:pPr>
-      <w:bookmarkStart w:id="4" w:name="_Toc500423146"/>
+      <w:bookmarkStart w:id="3" w:name="_Toc500423146"/>
       <w:r>
         <w:t>Technologie</w:t>
       </w:r>
+      <w:bookmarkEnd w:id="3"/>
+    </w:p>
+    <w:p>
+      <w:pPr>
+        <w:rPr>
+          <w:sz w:val="24"/>
+        </w:rPr>
+      </w:pPr>
+      <w:r>
+        <w:rPr>
+          <w:sz w:val="24"/>
+        </w:rPr>
+        <w:t>Het spel bestaat uit een mobiele applicatie en een webapplicatie. De mobiele app wordt gebruikt door de spelers van het spel en de webapp wordt gebruikt door de beheerder(s) van het spel.</w:t>
+      </w:r>
+    </w:p>
+    <w:p>
+      <w:pPr>
+        <w:pStyle w:val="Kop3"/>
+      </w:pPr>
+      <w:bookmarkStart w:id="4" w:name="_Toc500423147"/>
+      <w:r>
+        <w:t>Mobiele applicatie</w:t>
+      </w:r>
       <w:bookmarkEnd w:id="4"/>
-    </w:p>
-    <w:p>
-      <w:pPr>
-        <w:rPr>
-          <w:sz w:val="24"/>
-        </w:rPr>
-      </w:pPr>
-      <w:r>
-        <w:rPr>
-          <w:sz w:val="24"/>
-        </w:rPr>
-        <w:t>Het spel bestaat uit een mobiele applicatie en een webapplicatie. De mobiele app wordt gebruikt door de spelers van het spel en de webapp wordt gebruikt door de beheerder(s) van het spel.</w:t>
-      </w:r>
-    </w:p>
-    <w:p>
-      <w:pPr>
-        <w:pStyle w:val="Kop3"/>
-      </w:pPr>
-      <w:bookmarkStart w:id="5" w:name="_Toc500423147"/>
-      <w:r>
-        <w:t>Mobiele applicatie</w:t>
-      </w:r>
-      <w:bookmarkEnd w:id="5"/>
     </w:p>
     <w:p>
       <w:pPr>
@@ -3843,12 +3841,12 @@
           <w:sz w:val="24"/>
         </w:rPr>
       </w:pPr>
-      <w:bookmarkStart w:id="6" w:name="_Toc500423148"/>
+      <w:bookmarkStart w:id="5" w:name="_Toc500423148"/>
       <w:r>
         <w:lastRenderedPageBreak/>
         <w:t>Webapplicatie</w:t>
       </w:r>
-      <w:bookmarkEnd w:id="6"/>
+      <w:bookmarkEnd w:id="5"/>
     </w:p>
     <w:p>
       <w:pPr>
@@ -3924,11 +3922,11 @@
       <w:pPr>
         <w:pStyle w:val="Kop3"/>
       </w:pPr>
-      <w:bookmarkStart w:id="7" w:name="_Toc500423149"/>
+      <w:bookmarkStart w:id="6" w:name="_Toc500423149"/>
       <w:r>
         <w:t>Game server</w:t>
       </w:r>
-      <w:bookmarkEnd w:id="7"/>
+      <w:bookmarkEnd w:id="6"/>
     </w:p>
     <w:p>
       <w:pPr>
@@ -4042,50 +4040,56 @@
       <w:pPr>
         <w:pStyle w:val="Kop2"/>
       </w:pPr>
-      <w:bookmarkStart w:id="8" w:name="_Toc500423150"/>
+      <w:bookmarkStart w:id="7" w:name="_Toc500423150"/>
       <w:r>
         <w:t>Database</w:t>
       </w:r>
+      <w:bookmarkEnd w:id="7"/>
+    </w:p>
+    <w:p>
+      <w:pPr>
+        <w:pStyle w:val="Kop1"/>
+      </w:pPr>
+      <w:bookmarkStart w:id="8" w:name="_Toc500423151"/>
+      <w:r>
+        <w:t xml:space="preserve">Sprint </w:t>
+      </w:r>
+      <w:r>
+        <w:t>1</w:t>
+      </w:r>
       <w:bookmarkEnd w:id="8"/>
     </w:p>
     <w:p>
-      <w:pPr>
-        <w:pStyle w:val="Kop1"/>
-      </w:pPr>
-      <w:bookmarkStart w:id="9" w:name="_Toc500423151"/>
-      <w:r>
-        <w:t xml:space="preserve">Sprint </w:t>
-      </w:r>
-      <w:r>
-        <w:t>1</w:t>
+      <w:r>
+        <w:t>Start datum :</w:t>
+      </w:r>
+      <w:r>
+        <w:t xml:space="preserve"> </w:t>
+      </w:r>
+      <w:r>
+        <w:t>05</w:t>
+      </w:r>
+      <w:r>
+        <w:t>-10-2017</w:t>
+      </w:r>
+    </w:p>
+    <w:p>
+      <w:r>
+        <w:t>Aflever datum: 19</w:t>
+      </w:r>
+      <w:r>
+        <w:t>-10-2017</w:t>
+      </w:r>
+    </w:p>
+    <w:p>
+      <w:pPr>
+        <w:pStyle w:val="Kop2"/>
+      </w:pPr>
+      <w:bookmarkStart w:id="9" w:name="_Toc500423152"/>
+      <w:r>
+        <w:t>Sprint backlog</w:t>
       </w:r>
       <w:bookmarkEnd w:id="9"/>
-    </w:p>
-    <w:p>
-      <w:r>
-        <w:t>Start datum :</w:t>
-      </w:r>
-      <w:r>
-        <w:t xml:space="preserve"> </w:t>
-      </w:r>
-      <w:r>
-        <w:t>12-10-2017</w:t>
-      </w:r>
-    </w:p>
-    <w:p>
-      <w:r>
-        <w:t>Aflever datum: 26-10-2017</w:t>
-      </w:r>
-    </w:p>
-    <w:p>
-      <w:pPr>
-        <w:pStyle w:val="Kop2"/>
-      </w:pPr>
-      <w:bookmarkStart w:id="10" w:name="_Toc500423152"/>
-      <w:r>
-        <w:t>Sprint backlog</w:t>
-      </w:r>
-      <w:bookmarkEnd w:id="10"/>
     </w:p>
     <w:p/>
     <w:tbl>
@@ -4556,29 +4560,203 @@
         </w:tc>
       </w:tr>
       <w:tr>
+        <w:trPr>
+          <w:trHeight w:val="2053"/>
+        </w:trPr>
         <w:tc>
           <w:tcPr>
             <w:tcW w:w="1674" w:type="dxa"/>
           </w:tcPr>
+          <w:p>
+            <w:r>
+              <w:lastRenderedPageBreak/>
+              <w:t>Als gebruiker wil ik de tijd die over blijft kunnen zien zodat ik weet wanneer het spel gedaan is</w:t>
+            </w:r>
+          </w:p>
+        </w:tc>
+        <w:tc>
+          <w:tcPr>
+            <w:tcW w:w="2553" w:type="dxa"/>
+          </w:tcPr>
+          <w:p>
+            <w:pPr>
+              <w:pStyle w:val="Lijstalinea"/>
+              <w:numPr>
+                <w:ilvl w:val="0"/>
+                <w:numId w:val="3"/>
+              </w:numPr>
+            </w:pPr>
+            <w:r>
+              <w:t>Start app</w:t>
+            </w:r>
+          </w:p>
+          <w:p>
+            <w:pPr>
+              <w:pStyle w:val="Lijstalinea"/>
+              <w:numPr>
+                <w:ilvl w:val="0"/>
+                <w:numId w:val="3"/>
+              </w:numPr>
+            </w:pPr>
+            <w:r>
+              <w:t>Spel start</w:t>
+            </w:r>
+          </w:p>
+          <w:p>
+            <w:pPr>
+              <w:pStyle w:val="Lijstalinea"/>
+              <w:numPr>
+                <w:ilvl w:val="0"/>
+                <w:numId w:val="3"/>
+              </w:numPr>
+            </w:pPr>
+            <w:r>
+              <w:t>App laat de overgebleven tijd zien</w:t>
+            </w:r>
+          </w:p>
+          <w:p>
+            <w:pPr>
+              <w:pStyle w:val="Lijstalinea"/>
+              <w:numPr>
+                <w:ilvl w:val="0"/>
+                <w:numId w:val="3"/>
+              </w:numPr>
+            </w:pPr>
+            <w:r>
+              <w:t>Timer loopt af</w:t>
+            </w:r>
+          </w:p>
+          <w:p>
+            <w:pPr>
+              <w:pStyle w:val="Lijstalinea"/>
+              <w:numPr>
+                <w:ilvl w:val="0"/>
+                <w:numId w:val="3"/>
+              </w:numPr>
+            </w:pPr>
+            <w:r>
+              <w:t>Spel stopt</w:t>
+            </w:r>
+          </w:p>
+        </w:tc>
+        <w:tc>
+          <w:tcPr>
+            <w:tcW w:w="2111" w:type="dxa"/>
+          </w:tcPr>
+          <w:p>
+            <w:pPr>
+              <w:pStyle w:val="Lijstalinea"/>
+              <w:numPr>
+                <w:ilvl w:val="0"/>
+                <w:numId w:val="3"/>
+              </w:numPr>
+            </w:pPr>
+            <w:r>
+              <w:t>Tijd tonen</w:t>
+            </w:r>
+          </w:p>
+          <w:p>
+            <w:pPr>
+              <w:pStyle w:val="Lijstalinea"/>
+            </w:pPr>
+          </w:p>
           <w:p/>
-        </w:tc>
-        <w:tc>
-          <w:tcPr>
-            <w:tcW w:w="2553" w:type="dxa"/>
-          </w:tcPr>
           <w:p/>
-        </w:tc>
-        <w:tc>
-          <w:tcPr>
-            <w:tcW w:w="2111" w:type="dxa"/>
-          </w:tcPr>
           <w:p/>
+          <w:p>
+            <w:pPr>
+              <w:pStyle w:val="Lijstalinea"/>
+              <w:numPr>
+                <w:ilvl w:val="0"/>
+                <w:numId w:val="3"/>
+              </w:numPr>
+            </w:pPr>
+            <w:r>
+              <w:t>Tijd berekenen</w:t>
+            </w:r>
+          </w:p>
         </w:tc>
         <w:tc>
           <w:tcPr>
             <w:tcW w:w="2724" w:type="dxa"/>
           </w:tcPr>
-          <w:p/>
+          <w:p>
+            <w:pPr>
+              <w:pStyle w:val="Lijstalinea"/>
+              <w:numPr>
+                <w:ilvl w:val="0"/>
+                <w:numId w:val="3"/>
+              </w:numPr>
+            </w:pPr>
+            <w:r>
+              <w:t>Toon de resterende tijd</w:t>
+            </w:r>
+          </w:p>
+          <w:p>
+            <w:pPr>
+              <w:pStyle w:val="Lijstalinea"/>
+              <w:numPr>
+                <w:ilvl w:val="0"/>
+                <w:numId w:val="3"/>
+              </w:numPr>
+            </w:pPr>
+            <w:r>
+              <w:t>Object tijd</w:t>
+            </w:r>
+          </w:p>
+          <w:p>
+            <w:pPr>
+              <w:pStyle w:val="Lijstalinea"/>
+              <w:numPr>
+                <w:ilvl w:val="0"/>
+                <w:numId w:val="3"/>
+              </w:numPr>
+            </w:pPr>
+            <w:r>
+              <w:t>Fragment</w:t>
+            </w:r>
+          </w:p>
+          <w:p>
+            <w:pPr>
+              <w:pStyle w:val="Lijstalinea"/>
+            </w:pPr>
+          </w:p>
+          <w:p>
+            <w:pPr>
+              <w:pStyle w:val="Lijstalinea"/>
+              <w:numPr>
+                <w:ilvl w:val="0"/>
+                <w:numId w:val="3"/>
+              </w:numPr>
+            </w:pPr>
+            <w:r>
+              <w:t>Timer</w:t>
+            </w:r>
+          </w:p>
+          <w:p>
+            <w:pPr>
+              <w:pStyle w:val="Lijstalinea"/>
+              <w:numPr>
+                <w:ilvl w:val="0"/>
+                <w:numId w:val="3"/>
+              </w:numPr>
+            </w:pPr>
+            <w:r>
+              <w:t>Eindtijd</w:t>
+            </w:r>
+          </w:p>
+          <w:p>
+            <w:pPr>
+              <w:pStyle w:val="Lijstalinea"/>
+              <w:numPr>
+                <w:ilvl w:val="0"/>
+                <w:numId w:val="3"/>
+              </w:numPr>
+            </w:pPr>
+            <w:r>
+              <w:t>Event tonen</w:t>
+            </w:r>
+          </w:p>
         </w:tc>
       </w:tr>
     </w:tbl>
@@ -4587,11 +4765,11 @@
       <w:pPr>
         <w:pStyle w:val="Kop2"/>
       </w:pPr>
-      <w:bookmarkStart w:id="11" w:name="_Toc500423153"/>
+      <w:bookmarkStart w:id="10" w:name="_Toc500423153"/>
       <w:r>
         <w:t>Vragen tonen</w:t>
       </w:r>
-      <w:bookmarkEnd w:id="11"/>
+      <w:bookmarkEnd w:id="10"/>
     </w:p>
     <w:p>
       <w:pPr>
@@ -4670,11 +4848,11 @@
       <w:pPr>
         <w:pStyle w:val="Kop2"/>
       </w:pPr>
-      <w:bookmarkStart w:id="12" w:name="_Toc500423154"/>
+      <w:bookmarkStart w:id="11" w:name="_Toc500423154"/>
       <w:r>
         <w:t>Antwoorden nakijken</w:t>
       </w:r>
-      <w:bookmarkEnd w:id="12"/>
+      <w:bookmarkEnd w:id="11"/>
     </w:p>
     <w:p>
       <w:pPr>
@@ -4730,11 +4908,11 @@
       <w:pPr>
         <w:pStyle w:val="Kop2"/>
       </w:pPr>
-      <w:bookmarkStart w:id="13" w:name="_Toc500423155"/>
+      <w:bookmarkStart w:id="12" w:name="_Toc500423155"/>
       <w:r>
         <w:t>Beacon zoeken</w:t>
       </w:r>
-      <w:bookmarkEnd w:id="13"/>
+      <w:bookmarkEnd w:id="12"/>
     </w:p>
     <w:p>
       <w:pPr>
@@ -4790,6 +4968,7 @@
         </w:numPr>
       </w:pPr>
       <w:r>
+        <w:lastRenderedPageBreak/>
         <w:t>Code</w:t>
       </w:r>
     </w:p>
@@ -4798,11 +4977,11 @@
       <w:pPr>
         <w:pStyle w:val="Kop2"/>
       </w:pPr>
-      <w:bookmarkStart w:id="14" w:name="_Toc500423156"/>
+      <w:bookmarkStart w:id="13" w:name="_Toc500423156"/>
       <w:r>
         <w:t>Beacon vangen</w:t>
       </w:r>
-      <w:bookmarkEnd w:id="14"/>
+      <w:bookmarkEnd w:id="13"/>
     </w:p>
     <w:p>
       <w:pPr>
@@ -4825,7 +5004,6 @@
         </w:numPr>
       </w:pPr>
       <w:r>
-        <w:lastRenderedPageBreak/>
         <w:t>Beacon aan team van de speler toewijzen</w:t>
       </w:r>
     </w:p>
@@ -4846,11 +5024,11 @@
       <w:pPr>
         <w:pStyle w:val="Kop2"/>
       </w:pPr>
-      <w:bookmarkStart w:id="15" w:name="_Toc500423157"/>
+      <w:bookmarkStart w:id="14" w:name="_Toc500423157"/>
       <w:r>
         <w:t>Beacon cooldown instellen</w:t>
       </w:r>
-      <w:bookmarkEnd w:id="15"/>
+      <w:bookmarkEnd w:id="14"/>
     </w:p>
     <w:p>
       <w:pPr>
@@ -4898,6 +5076,147 @@
       </w:pPr>
       <w:r>
         <w:t>Cooldown moet in een fragment, dit wordt getoond als de beacon in cooldown is</w:t>
+      </w:r>
+    </w:p>
+    <w:p>
+      <w:pPr>
+        <w:pStyle w:val="Lijstalinea"/>
+        <w:numPr>
+          <w:ilvl w:val="0"/>
+          <w:numId w:val="1"/>
+        </w:numPr>
+      </w:pPr>
+      <w:r>
+        <w:t>Code</w:t>
+      </w:r>
+    </w:p>
+    <w:p/>
+    <w:p>
+      <w:pPr>
+        <w:pStyle w:val="Kop2"/>
+      </w:pPr>
+      <w:r>
+        <w:t>Tijd tonen</w:t>
+      </w:r>
+    </w:p>
+    <w:p>
+      <w:pPr>
+        <w:pStyle w:val="Lijstalinea"/>
+        <w:numPr>
+          <w:ilvl w:val="0"/>
+          <w:numId w:val="1"/>
+        </w:numPr>
+      </w:pPr>
+      <w:r>
+        <w:t>Toelichting</w:t>
+      </w:r>
+    </w:p>
+    <w:p>
+      <w:pPr>
+        <w:pStyle w:val="Lijstalinea"/>
+        <w:numPr>
+          <w:ilvl w:val="1"/>
+          <w:numId w:val="1"/>
+        </w:numPr>
+      </w:pPr>
+      <w:r>
+        <w:t>Toon de resterende tijd</w:t>
+      </w:r>
+    </w:p>
+    <w:p>
+      <w:pPr>
+        <w:pStyle w:val="Lijstalinea"/>
+        <w:numPr>
+          <w:ilvl w:val="1"/>
+          <w:numId w:val="1"/>
+        </w:numPr>
+      </w:pPr>
+      <w:r>
+        <w:t>Object tijd</w:t>
+      </w:r>
+    </w:p>
+    <w:p>
+      <w:pPr>
+        <w:pStyle w:val="Lijstalinea"/>
+        <w:numPr>
+          <w:ilvl w:val="1"/>
+          <w:numId w:val="1"/>
+        </w:numPr>
+      </w:pPr>
+      <w:r>
+        <w:t>Fragment</w:t>
+      </w:r>
+    </w:p>
+    <w:p>
+      <w:pPr>
+        <w:pStyle w:val="Lijstalinea"/>
+        <w:numPr>
+          <w:ilvl w:val="0"/>
+          <w:numId w:val="1"/>
+        </w:numPr>
+      </w:pPr>
+      <w:r>
+        <w:t>Code</w:t>
+      </w:r>
+    </w:p>
+    <w:p/>
+    <w:p>
+      <w:pPr>
+        <w:pStyle w:val="Kop2"/>
+      </w:pPr>
+      <w:r>
+        <w:t>Tijd berekenen</w:t>
+      </w:r>
+    </w:p>
+    <w:p>
+      <w:pPr>
+        <w:pStyle w:val="Lijstalinea"/>
+        <w:numPr>
+          <w:ilvl w:val="0"/>
+          <w:numId w:val="1"/>
+        </w:numPr>
+      </w:pPr>
+      <w:r>
+        <w:t>Toelichting</w:t>
+      </w:r>
+      <w:bookmarkStart w:id="15" w:name="_GoBack"/>
+      <w:bookmarkEnd w:id="15"/>
+    </w:p>
+    <w:p>
+      <w:pPr>
+        <w:pStyle w:val="Lijstalinea"/>
+        <w:numPr>
+          <w:ilvl w:val="1"/>
+          <w:numId w:val="1"/>
+        </w:numPr>
+        <w:spacing w:after="0" w:line="240" w:lineRule="auto"/>
+      </w:pPr>
+      <w:r>
+        <w:t>Timer</w:t>
+      </w:r>
+    </w:p>
+    <w:p>
+      <w:pPr>
+        <w:pStyle w:val="Lijstalinea"/>
+        <w:numPr>
+          <w:ilvl w:val="1"/>
+          <w:numId w:val="1"/>
+        </w:numPr>
+      </w:pPr>
+      <w:r>
+        <w:t>Eindtijd</w:t>
+      </w:r>
+    </w:p>
+    <w:p>
+      <w:pPr>
+        <w:pStyle w:val="Lijstalinea"/>
+        <w:numPr>
+          <w:ilvl w:val="1"/>
+          <w:numId w:val="3"/>
+        </w:numPr>
+      </w:pPr>
+      <w:r>
+        <w:t>Event tonen</w:t>
       </w:r>
     </w:p>
     <w:p>
@@ -5009,7 +5328,7 @@
             <w:noProof/>
             <w:lang w:val="nl-NL"/>
           </w:rPr>
-          <w:t>2</w:t>
+          <w:t>9</w:t>
         </w:r>
         <w:r>
           <w:fldChar w:fldCharType="end"/>
@@ -6818,7 +7137,7 @@
 </file>
 
 <file path=customXml/itemProps1.xml><?xml version="1.0" encoding="utf-8"?>
-<ds:datastoreItem xmlns:ds="http://schemas.openxmlformats.org/officeDocument/2006/customXml" ds:itemID="{401CC734-F990-4041-B97C-64155E3305EE}">
+<ds:datastoreItem xmlns:ds="http://schemas.openxmlformats.org/officeDocument/2006/customXml" ds:itemID="{18AEF50B-E3D2-EA4C-B4C8-0AA7FCB99DFE}">
   <ds:schemaRefs>
     <ds:schemaRef ds:uri="http://schemas.openxmlformats.org/officeDocument/2006/bibliography"/>
   </ds:schemaRefs>

</xml_diff>